<commit_message>
README en github link
</commit_message>
<xml_diff>
--- a/Vandepoele-Tijs_ProcessDesignK.docx
+++ b/Vandepoele-Tijs_ProcessDesignK.docx
@@ -2944,6 +2944,28 @@
     <w:p>
       <w:r>
         <w:t>De PowerPoint-presentatie wordt als bijlage toegevoegd.</w:t>
+      </w:r>
+    </w:p>
+    <w:p>
+      <w:pPr>
+        <w:spacing w:after="160" w:line="259" w:lineRule="auto"/>
+      </w:pPr>
+      <w:r>
+        <w:br w:type="page"/>
+      </w:r>
+    </w:p>
+    <w:p>
+      <w:pPr>
+        <w:pStyle w:val="Kop1"/>
+      </w:pPr>
+      <w:r>
+        <w:lastRenderedPageBreak/>
+        <w:t>Github Repository</w:t>
+      </w:r>
+    </w:p>
+    <w:p>
+      <w:r>
+        <w:t>https://github.com/tijsvdp/ProcessDesign.git</w:t>
       </w:r>
     </w:p>
     <w:sectPr>

</xml_diff>

<commit_message>
wijziging hoofdstukken ppt en canvas
</commit_message>
<xml_diff>
--- a/Vandepoele-Tijs_ProcessDesignK.docx
+++ b/Vandepoele-Tijs_ProcessDesignK.docx
@@ -50,6 +50,7 @@
                 <w:lang w:val="en-US"/>
               </w:rPr>
             </w:pPr>
+            <w:proofErr w:type="spellStart"/>
             <w:r>
               <w:rPr>
                 <w:rFonts w:ascii="Trebuchet MS" w:hAnsi="Trebuchet MS"/>
@@ -58,7 +59,18 @@
                 <w:szCs w:val="32"/>
                 <w:lang w:val="en-US"/>
               </w:rPr>
-              <w:t xml:space="preserve">Opdracht Process design </w:t>
+              <w:t>Opdracht</w:t>
+            </w:r>
+            <w:proofErr w:type="spellEnd"/>
+            <w:r>
+              <w:rPr>
+                <w:rFonts w:ascii="Trebuchet MS" w:hAnsi="Trebuchet MS"/>
+                <w:b/>
+                <w:sz w:val="32"/>
+                <w:szCs w:val="32"/>
+                <w:lang w:val="en-US"/>
+              </w:rPr>
+              <w:t xml:space="preserve"> Process design </w:t>
             </w:r>
           </w:p>
         </w:tc>
@@ -797,7 +809,23 @@
           <w:b/>
           <w:bCs/>
         </w:rPr>
-        <w:t xml:space="preserve">Ga op zoek naar een probleem in jouw dagelijks leven die je met behulp van jouw opgedane kennis uit de opleiding elektronica-ict kan oplossen. Beschrijf het probleem grondig zodat iedereen dit kan begrijpen. </w:t>
+        <w:t>Ga op zoek naar een probleem in jouw dagelijks leven die je met behulp van jouw opgedane kennis uit de opleiding elektronica-</w:t>
+      </w:r>
+      <w:proofErr w:type="spellStart"/>
+      <w:r>
+        <w:rPr>
+          <w:b/>
+          <w:bCs/>
+        </w:rPr>
+        <w:t>ict</w:t>
+      </w:r>
+      <w:proofErr w:type="spellEnd"/>
+      <w:r>
+        <w:rPr>
+          <w:b/>
+          <w:bCs/>
+        </w:rPr>
+        <w:t xml:space="preserve"> kan oplossen. Beschrijf het probleem grondig zodat iedereen dit kan begrijpen. </w:t>
       </w:r>
       <w:r>
         <w:rPr>
@@ -886,7 +914,23 @@
           <w:b/>
           <w:bCs/>
         </w:rPr>
-        <w:t>Maak een SWOT analyse voor jouw oplossing, geef minstens 2 punten bij elk onderdeel (2 sterktes, 2 zwaktes, 2 opportuniteiten en 2 bedreigingen). Leg duidelijk uit waarom je iets bij een bepaald punt plaatst (bv: Traag opladen is een zwakte aan ons product gezien elke andere smartphone op de huidige markt een fastcharging systeem gebruikt).</w:t>
+        <w:t xml:space="preserve">Maak een SWOT analyse voor jouw oplossing, geef minstens 2 punten bij elk onderdeel (2 sterktes, 2 zwaktes, 2 opportuniteiten en 2 bedreigingen). Leg duidelijk uit waarom je iets bij een bepaald punt plaatst (bv: Traag opladen is een zwakte aan ons product gezien elke andere smartphone op de huidige markt een </w:t>
+      </w:r>
+      <w:proofErr w:type="spellStart"/>
+      <w:r>
+        <w:rPr>
+          <w:b/>
+          <w:bCs/>
+        </w:rPr>
+        <w:t>fastcharging</w:t>
+      </w:r>
+      <w:proofErr w:type="spellEnd"/>
+      <w:r>
+        <w:rPr>
+          <w:b/>
+          <w:bCs/>
+        </w:rPr>
+        <w:t xml:space="preserve"> systeem gebruikt).</w:t>
       </w:r>
       <w:r>
         <w:rPr>
@@ -1058,7 +1102,39 @@
           <w:b/>
           <w:bCs/>
         </w:rPr>
-        <w:t>. De Powerpoint of andere gebruikte materialen dien je in Github te plaatsen, de opname niet.</w:t>
+        <w:t xml:space="preserve">. De </w:t>
+      </w:r>
+      <w:proofErr w:type="spellStart"/>
+      <w:r>
+        <w:rPr>
+          <w:b/>
+          <w:bCs/>
+        </w:rPr>
+        <w:t>Powerpoint</w:t>
+      </w:r>
+      <w:proofErr w:type="spellEnd"/>
+      <w:r>
+        <w:rPr>
+          <w:b/>
+          <w:bCs/>
+        </w:rPr>
+        <w:t xml:space="preserve"> of andere gebruikte materialen dien je in </w:t>
+      </w:r>
+      <w:proofErr w:type="spellStart"/>
+      <w:r>
+        <w:rPr>
+          <w:b/>
+          <w:bCs/>
+        </w:rPr>
+        <w:t>Github</w:t>
+      </w:r>
+      <w:proofErr w:type="spellEnd"/>
+      <w:r>
+        <w:rPr>
+          <w:b/>
+          <w:bCs/>
+        </w:rPr>
+        <w:t xml:space="preserve"> te plaatsen, de opname niet.</w:t>
       </w:r>
       <w:r>
         <w:rPr>
@@ -1086,8 +1162,25 @@
           <w:b/>
           <w:bCs/>
         </w:rPr>
-        <w:t xml:space="preserve">Maak een Github </w:t>
-      </w:r>
+        <w:t xml:space="preserve">Maak een </w:t>
+      </w:r>
+      <w:proofErr w:type="spellStart"/>
+      <w:r>
+        <w:rPr>
+          <w:b/>
+          <w:bCs/>
+        </w:rPr>
+        <w:t>Github</w:t>
+      </w:r>
+      <w:proofErr w:type="spellEnd"/>
+      <w:r>
+        <w:rPr>
+          <w:b/>
+          <w:bCs/>
+        </w:rPr>
+        <w:t xml:space="preserve"> </w:t>
+      </w:r>
+      <w:proofErr w:type="spellStart"/>
       <w:r>
         <w:rPr>
           <w:b/>
@@ -1095,6 +1188,7 @@
         </w:rPr>
         <w:t>repository</w:t>
       </w:r>
+      <w:proofErr w:type="spellEnd"/>
       <w:r>
         <w:rPr>
           <w:b/>
@@ -1114,7 +1208,23 @@
           <w:b/>
           <w:bCs/>
         </w:rPr>
-        <w:t xml:space="preserve"> Voeg de link naar deze (publieke) repository toe in dit document.</w:t>
+        <w:t xml:space="preserve"> Voeg de link naar deze (publieke) </w:t>
+      </w:r>
+      <w:proofErr w:type="spellStart"/>
+      <w:r>
+        <w:rPr>
+          <w:b/>
+          <w:bCs/>
+        </w:rPr>
+        <w:t>repository</w:t>
+      </w:r>
+      <w:proofErr w:type="spellEnd"/>
+      <w:r>
+        <w:rPr>
+          <w:b/>
+          <w:bCs/>
+        </w:rPr>
+        <w:t xml:space="preserve"> toe in dit document.</w:t>
       </w:r>
       <w:r>
         <w:rPr>
@@ -1253,7 +1363,15 @@
         <w:t xml:space="preserve">De hoeveelheid </w:t>
       </w:r>
       <w:r>
-        <w:t>kabels en het signaalpad door uitgeschakelde pedaaltjes kan ook de kwaliteit van het signaal negatief beïnvloeden</w:t>
+        <w:t xml:space="preserve">kabels en het </w:t>
+      </w:r>
+      <w:proofErr w:type="spellStart"/>
+      <w:r>
+        <w:t>signaalpad</w:t>
+      </w:r>
+      <w:proofErr w:type="spellEnd"/>
+      <w:r>
+        <w:t xml:space="preserve"> door uitgeschakelde pedaaltjes kan ook de kwaliteit van het signaal negatief beïnvloeden</w:t>
       </w:r>
       <w:r>
         <w:t>.</w:t>
@@ -1303,7 +1421,23 @@
         <w:t>. De belangrijkste zijn digitale effectsimulators</w:t>
       </w:r>
       <w:r>
-        <w:t xml:space="preserve"> en pedal switchers.</w:t>
+        <w:t xml:space="preserve"> en </w:t>
+      </w:r>
+      <w:proofErr w:type="spellStart"/>
+      <w:r>
+        <w:t>pedal</w:t>
+      </w:r>
+      <w:proofErr w:type="spellEnd"/>
+      <w:r>
+        <w:t xml:space="preserve"> </w:t>
+      </w:r>
+      <w:proofErr w:type="spellStart"/>
+      <w:r>
+        <w:t>switchers</w:t>
+      </w:r>
+      <w:proofErr w:type="spellEnd"/>
+      <w:r>
+        <w:t>.</w:t>
       </w:r>
     </w:p>
     <w:p>
@@ -1317,7 +1451,15 @@
     </w:p>
     <w:p>
       <w:r>
-        <w:t>Digitale simulators, multi-effects, effectprocessors … zij</w:t>
+        <w:t xml:space="preserve">Digitale simulators, </w:t>
+      </w:r>
+      <w:proofErr w:type="spellStart"/>
+      <w:r>
+        <w:t>multi-effects</w:t>
+      </w:r>
+      <w:proofErr w:type="spellEnd"/>
+      <w:r>
+        <w:t>, effectprocessors … zij</w:t>
       </w:r>
       <w:r>
         <w:t>n heel computers die</w:t>
@@ -1390,13 +1532,36 @@
       <w:pPr>
         <w:pStyle w:val="Kop3"/>
       </w:pPr>
-      <w:r>
-        <w:t>Pedal switchers</w:t>
-      </w:r>
-    </w:p>
-    <w:p>
-      <w:r>
-        <w:t xml:space="preserve">Pedal switcher beantwoorden aan de behoefte van veel gitaristen om analoog te blijven, maar toch </w:t>
+      <w:proofErr w:type="spellStart"/>
+      <w:r>
+        <w:t>Pedal</w:t>
+      </w:r>
+      <w:proofErr w:type="spellEnd"/>
+      <w:r>
+        <w:t xml:space="preserve"> </w:t>
+      </w:r>
+      <w:proofErr w:type="spellStart"/>
+      <w:r>
+        <w:t>switchers</w:t>
+      </w:r>
+      <w:proofErr w:type="spellEnd"/>
+    </w:p>
+    <w:p>
+      <w:proofErr w:type="spellStart"/>
+      <w:r>
+        <w:t>Pedal</w:t>
+      </w:r>
+      <w:proofErr w:type="spellEnd"/>
+      <w:r>
+        <w:t xml:space="preserve"> </w:t>
+      </w:r>
+      <w:proofErr w:type="spellStart"/>
+      <w:r>
+        <w:t>switcher</w:t>
+      </w:r>
+      <w:proofErr w:type="spellEnd"/>
+      <w:r>
+        <w:t xml:space="preserve"> beantwoorden aan de behoefte van veel gitaristen om analoog te blijven, maar toch </w:t>
       </w:r>
       <w:r>
         <w:t>veelzijdig te kunnen schakelen.</w:t>
@@ -1404,10 +1569,26 @@
     </w:p>
     <w:p>
       <w:r>
-        <w:t>Ze leiden het signaalpad om door de aangesloten pedalen op een manier die je zelf kunt programmeren en opslaan en zorge</w:t>
-      </w:r>
-      <w:r>
-        <w:t>n zo voor een veel flexibeler pedalboard.</w:t>
+        <w:t xml:space="preserve">Ze leiden het </w:t>
+      </w:r>
+      <w:proofErr w:type="spellStart"/>
+      <w:r>
+        <w:t>signaalpad</w:t>
+      </w:r>
+      <w:proofErr w:type="spellEnd"/>
+      <w:r>
+        <w:t xml:space="preserve"> om door de aangesloten pedalen op een manier die je zelf kunt programmeren en opslaan en zorge</w:t>
+      </w:r>
+      <w:r>
+        <w:t xml:space="preserve">n zo voor een veel flexibeler </w:t>
+      </w:r>
+      <w:proofErr w:type="spellStart"/>
+      <w:r>
+        <w:t>pedalboard</w:t>
+      </w:r>
+      <w:proofErr w:type="spellEnd"/>
+      <w:r>
+        <w:t>.</w:t>
       </w:r>
       <w:r>
         <w:t xml:space="preserve"> Bovendien hebben veel exemplaren een ingebouwde voeding voor de aangesloten pedalen.</w:t>
@@ -1415,7 +1596,15 @@
     </w:p>
     <w:p>
       <w:r>
-        <w:t>Het nadeel is dat je nóg meer kabels nodig hebt en dat je pedalboard nóg groter en zwaarder wordt.</w:t>
+        <w:t xml:space="preserve">Het nadeel is dat je nóg meer kabels nodig hebt en dat je </w:t>
+      </w:r>
+      <w:proofErr w:type="spellStart"/>
+      <w:r>
+        <w:t>pedalboard</w:t>
+      </w:r>
+      <w:proofErr w:type="spellEnd"/>
+      <w:r>
+        <w:t xml:space="preserve"> nóg groter en zwaarder wordt.</w:t>
       </w:r>
       <w:r>
         <w:br/>
@@ -1427,7 +1616,15 @@
         <w:t>H</w:t>
       </w:r>
       <w:r>
-        <w:t>et gewicht valt niet te onderschatten: aparte metalen behuizing voor elke pedaal + de kabels + de switcher + het bord waar alles op gemonteerd is</w:t>
+        <w:t xml:space="preserve">et gewicht valt niet te onderschatten: aparte metalen behuizing voor elke pedaal + de kabels + de </w:t>
+      </w:r>
+      <w:proofErr w:type="spellStart"/>
+      <w:r>
+        <w:t>switcher</w:t>
+      </w:r>
+      <w:proofErr w:type="spellEnd"/>
+      <w:r>
+        <w:t xml:space="preserve"> + het bord waar alles op gemonteerd is</w:t>
       </w:r>
       <w:r>
         <w:t>.)</w:t>
@@ -1444,7 +1641,15 @@
         <w:t xml:space="preserve">probleem, want bovenop de </w:t>
       </w:r>
       <w:r>
-        <w:t>individuele pedaaltjes, kost een switcher met goede programmeermogelijkheden al snel 500 tot 800 euro.</w:t>
+        <w:t xml:space="preserve">individuele pedaaltjes, kost een </w:t>
+      </w:r>
+      <w:proofErr w:type="spellStart"/>
+      <w:r>
+        <w:t>switcher</w:t>
+      </w:r>
+      <w:proofErr w:type="spellEnd"/>
+      <w:r>
+        <w:t xml:space="preserve"> met goede programmeermogelijkheden al snel 500 tot 800 euro.</w:t>
       </w:r>
     </w:p>
     <w:p>
@@ -1452,7 +1657,23 @@
         <w:pStyle w:val="Kop2"/>
       </w:pPr>
       <w:r>
-        <w:t>Concept Guitar Effects Hub</w:t>
+        <w:t xml:space="preserve">Concept </w:t>
+      </w:r>
+      <w:proofErr w:type="spellStart"/>
+      <w:r>
+        <w:t>Guitar</w:t>
+      </w:r>
+      <w:proofErr w:type="spellEnd"/>
+      <w:r>
+        <w:t xml:space="preserve"> </w:t>
+      </w:r>
+      <w:proofErr w:type="spellStart"/>
+      <w:r>
+        <w:t>Effects</w:t>
+      </w:r>
+      <w:proofErr w:type="spellEnd"/>
+      <w:r>
+        <w:t xml:space="preserve"> Hub</w:t>
       </w:r>
     </w:p>
     <w:p>
@@ -1460,7 +1681,23 @@
         <w:t xml:space="preserve">Als mogelijke derde oplossing wil </w:t>
       </w:r>
       <w:r>
-        <w:t>ik graag het concept van de Guitar Effects Hub voorstellen</w:t>
+        <w:t xml:space="preserve">ik graag het concept van de </w:t>
+      </w:r>
+      <w:proofErr w:type="spellStart"/>
+      <w:r>
+        <w:t>Guitar</w:t>
+      </w:r>
+      <w:proofErr w:type="spellEnd"/>
+      <w:r>
+        <w:t xml:space="preserve"> </w:t>
+      </w:r>
+      <w:proofErr w:type="spellStart"/>
+      <w:r>
+        <w:t>Effects</w:t>
+      </w:r>
+      <w:proofErr w:type="spellEnd"/>
+      <w:r>
+        <w:t xml:space="preserve"> Hub voorstellen</w:t>
       </w:r>
       <w:r>
         <w:t>, die enkele voordelen van de andere twee zou combineren</w:t>
@@ -1486,7 +1723,15 @@
         <w:t>in-en uitgang</w:t>
       </w:r>
       <w:r>
-        <w:t xml:space="preserve"> (+ optie voor een effects loop)</w:t>
+        <w:t xml:space="preserve"> (+ optie voor een </w:t>
+      </w:r>
+      <w:proofErr w:type="spellStart"/>
+      <w:r>
+        <w:t>effects</w:t>
+      </w:r>
+      <w:proofErr w:type="spellEnd"/>
+      <w:r>
+        <w:t xml:space="preserve"> loop)</w:t>
       </w:r>
       <w:r>
         <w:t xml:space="preserve">, zoals de digitale effectsimulators, </w:t>
@@ -1501,7 +1746,23 @@
         <w:t>-</w:t>
       </w:r>
       <w:r>
-        <w:t xml:space="preserve"> en schakelmogelijkheden én verwisselbare analoge effecten van een bord met een pedal switcher.</w:t>
+        <w:t xml:space="preserve"> en schakelmogelijkheden én verwisselbare analoge effecten van een bord met een </w:t>
+      </w:r>
+      <w:proofErr w:type="spellStart"/>
+      <w:r>
+        <w:t>pedal</w:t>
+      </w:r>
+      <w:proofErr w:type="spellEnd"/>
+      <w:r>
+        <w:t xml:space="preserve"> </w:t>
+      </w:r>
+      <w:proofErr w:type="spellStart"/>
+      <w:r>
+        <w:t>switcher</w:t>
+      </w:r>
+      <w:proofErr w:type="spellEnd"/>
+      <w:r>
+        <w:t>.</w:t>
       </w:r>
       <w:r>
         <w:t xml:space="preserve"> </w:t>
@@ -1521,7 +1782,29 @@
     </w:p>
     <w:p>
       <w:r>
-        <w:t>Het project canvas wordt als bijlage toegevoegd</w:t>
+        <w:t xml:space="preserve">Het project canvas wordt </w:t>
+      </w:r>
+      <w:r>
+        <w:t xml:space="preserve">in </w:t>
+      </w:r>
+      <w:r>
+        <w:t xml:space="preserve">de </w:t>
+      </w:r>
+      <w:proofErr w:type="spellStart"/>
+      <w:r>
+        <w:t>Github</w:t>
+      </w:r>
+      <w:proofErr w:type="spellEnd"/>
+      <w:r>
+        <w:t xml:space="preserve"> </w:t>
+      </w:r>
+      <w:proofErr w:type="spellStart"/>
+      <w:r>
+        <w:t>Repository</w:t>
+      </w:r>
+      <w:proofErr w:type="spellEnd"/>
+      <w:r>
+        <w:t xml:space="preserve"> toegevoegd</w:t>
       </w:r>
       <w:r>
         <w:t>.</w:t>
@@ -1569,6 +1852,7 @@
                 <w:bCs/>
               </w:rPr>
             </w:pPr>
+            <w:proofErr w:type="spellStart"/>
             <w:r>
               <w:rPr>
                 <w:b/>
@@ -1576,6 +1860,7 @@
               </w:rPr>
               <w:t>Strengths</w:t>
             </w:r>
+            <w:proofErr w:type="spellEnd"/>
           </w:p>
         </w:tc>
         <w:tc>
@@ -1591,6 +1876,7 @@
                 <w:bCs/>
               </w:rPr>
             </w:pPr>
+            <w:proofErr w:type="spellStart"/>
             <w:r>
               <w:rPr>
                 <w:b/>
@@ -1598,6 +1884,7 @@
               </w:rPr>
               <w:t>Weaknesses</w:t>
             </w:r>
+            <w:proofErr w:type="spellEnd"/>
           </w:p>
         </w:tc>
       </w:tr>
@@ -1615,7 +1902,15 @@
               </w:numPr>
             </w:pPr>
             <w:r>
-              <w:t>Geen cable management</w:t>
+              <w:t xml:space="preserve">Geen </w:t>
+            </w:r>
+            <w:proofErr w:type="spellStart"/>
+            <w:r>
+              <w:t>cable</w:t>
+            </w:r>
+            <w:proofErr w:type="spellEnd"/>
+            <w:r>
+              <w:t xml:space="preserve"> management</w:t>
             </w:r>
           </w:p>
           <w:p>
@@ -1699,6 +1994,7 @@
                 <w:bCs/>
               </w:rPr>
             </w:pPr>
+            <w:proofErr w:type="spellStart"/>
             <w:r>
               <w:rPr>
                 <w:b/>
@@ -1706,6 +2002,7 @@
               </w:rPr>
               <w:t>Opportunities</w:t>
             </w:r>
+            <w:proofErr w:type="spellEnd"/>
           </w:p>
         </w:tc>
         <w:tc>
@@ -1721,6 +2018,7 @@
                 <w:bCs/>
               </w:rPr>
             </w:pPr>
+            <w:proofErr w:type="spellStart"/>
             <w:r>
               <w:rPr>
                 <w:b/>
@@ -1728,6 +2026,7 @@
               </w:rPr>
               <w:t>Threats</w:t>
             </w:r>
+            <w:proofErr w:type="spellEnd"/>
           </w:p>
         </w:tc>
       </w:tr>
@@ -1815,16 +2114,26 @@
       <w:pPr>
         <w:pStyle w:val="Kop2"/>
       </w:pPr>
+      <w:proofErr w:type="spellStart"/>
       <w:r>
         <w:t>Strengths</w:t>
       </w:r>
+      <w:proofErr w:type="spellEnd"/>
     </w:p>
     <w:p>
       <w:pPr>
         <w:pStyle w:val="Kop3"/>
       </w:pPr>
       <w:r>
-        <w:t>Geen cable management</w:t>
+        <w:t xml:space="preserve">Geen </w:t>
+      </w:r>
+      <w:proofErr w:type="spellStart"/>
+      <w:r>
+        <w:t>cable</w:t>
+      </w:r>
+      <w:proofErr w:type="spellEnd"/>
+      <w:r>
+        <w:t xml:space="preserve"> management</w:t>
       </w:r>
     </w:p>
     <w:p>
@@ -1832,7 +2141,23 @@
         <w:t xml:space="preserve">Alle elementen worden met een kliksysteem intern verbonden. De enige kabels die nodig hebt zijn een van je gitaar naar de hub, </w:t>
       </w:r>
       <w:r>
-        <w:t>een van de hub naar de ingang van je versterker, en eventueel twee kabels naar de send en return van de effects loop van je versterker.</w:t>
+        <w:t xml:space="preserve">een van de hub naar de ingang van je versterker, en eventueel twee kabels naar de </w:t>
+      </w:r>
+      <w:proofErr w:type="spellStart"/>
+      <w:r>
+        <w:t>send</w:t>
+      </w:r>
+      <w:proofErr w:type="spellEnd"/>
+      <w:r>
+        <w:t xml:space="preserve"> en return van de </w:t>
+      </w:r>
+      <w:proofErr w:type="spellStart"/>
+      <w:r>
+        <w:t>effects</w:t>
+      </w:r>
+      <w:proofErr w:type="spellEnd"/>
+      <w:r>
+        <w:t xml:space="preserve"> loop van je versterker.</w:t>
       </w:r>
     </w:p>
     <w:p>
@@ -1845,7 +2170,15 @@
     </w:p>
     <w:p>
       <w:r>
-        <w:t>De unit zou, zelfs volledig gevuld met effectpedalen, een stuk lichter en compacter zijn dan een traditioneel pedalboard met dezelfde mogelijkheden.</w:t>
+        <w:t xml:space="preserve">De unit zou, zelfs volledig gevuld met effectpedalen, een stuk lichter en compacter zijn dan een traditioneel </w:t>
+      </w:r>
+      <w:proofErr w:type="spellStart"/>
+      <w:r>
+        <w:t>pedalboard</w:t>
+      </w:r>
+      <w:proofErr w:type="spellEnd"/>
+      <w:r>
+        <w:t xml:space="preserve"> met dezelfde mogelijkheden.</w:t>
       </w:r>
     </w:p>
     <w:p>
@@ -1865,9 +2198,11 @@
       <w:pPr>
         <w:pStyle w:val="Kop2"/>
       </w:pPr>
+      <w:proofErr w:type="spellStart"/>
       <w:r>
         <w:t>Weaknesses</w:t>
       </w:r>
+      <w:proofErr w:type="spellEnd"/>
     </w:p>
     <w:p>
       <w:pPr>
@@ -1928,9 +2263,11 @@
       <w:pPr>
         <w:pStyle w:val="Kop2"/>
       </w:pPr>
+      <w:proofErr w:type="spellStart"/>
       <w:r>
         <w:t>Opportunities</w:t>
       </w:r>
+      <w:proofErr w:type="spellEnd"/>
     </w:p>
     <w:p>
       <w:pPr>
@@ -2035,9 +2372,11 @@
       <w:pPr>
         <w:pStyle w:val="Kop2"/>
       </w:pPr>
+      <w:proofErr w:type="spellStart"/>
       <w:r>
         <w:t>Threats</w:t>
       </w:r>
+      <w:proofErr w:type="spellEnd"/>
     </w:p>
     <w:p>
       <w:pPr>
@@ -2061,7 +2400,15 @@
         <w:t xml:space="preserve">voorkeur aan een systeem van een bekend merk. Een grote </w:t>
       </w:r>
       <w:r>
-        <w:t xml:space="preserve">naam als BOSS heeft bijvoorbeeld voedingen/switchers voor pedalen </w:t>
+        <w:t>naam als BOSS heeft bijvoorbeeld voedingen/</w:t>
+      </w:r>
+      <w:proofErr w:type="spellStart"/>
+      <w:r>
+        <w:t>switchers</w:t>
+      </w:r>
+      <w:proofErr w:type="spellEnd"/>
+      <w:r>
+        <w:t xml:space="preserve"> voor pedalen </w:t>
       </w:r>
       <w:r>
         <w:t>met heel veel routing- en programmeeropties.</w:t>
@@ -2092,7 +2439,15 @@
         <w:t>door iconische designs</w:t>
       </w:r>
       <w:r>
-        <w:t xml:space="preserve">, getuige de markt voor vintage pedaaltjes. Deze groep mensen zal minder geïnteresseerd zijn in een pedalboard zonder </w:t>
+        <w:t xml:space="preserve">, getuige de markt voor vintage pedaaltjes. Deze groep mensen zal minder geïnteresseerd zijn in een </w:t>
+      </w:r>
+      <w:proofErr w:type="spellStart"/>
+      <w:r>
+        <w:t>pedalboard</w:t>
+      </w:r>
+      <w:proofErr w:type="spellEnd"/>
+      <w:r>
+        <w:t xml:space="preserve"> zonder </w:t>
       </w:r>
       <w:r>
         <w:t>deze vedetten.</w:t>
@@ -2224,7 +2579,23 @@
         <w:t xml:space="preserve"> (A tot E) </w:t>
       </w:r>
       <w:r>
-        <w:t>zijn vijf presets per “bank”, met de twee rechtse knoppen schakel je op en neer tussen de verschillende banks.</w:t>
+        <w:t xml:space="preserve">zijn vijf </w:t>
+      </w:r>
+      <w:proofErr w:type="spellStart"/>
+      <w:r>
+        <w:t>presets</w:t>
+      </w:r>
+      <w:proofErr w:type="spellEnd"/>
+      <w:r>
+        <w:t xml:space="preserve"> per “bank”, met de twee rechtse knoppen schakel je op en neer tussen de verschillende </w:t>
+      </w:r>
+      <w:proofErr w:type="spellStart"/>
+      <w:r>
+        <w:t>banks</w:t>
+      </w:r>
+      <w:proofErr w:type="spellEnd"/>
+      <w:r>
+        <w:t>.</w:t>
       </w:r>
     </w:p>
     <w:p>
@@ -2424,7 +2795,15 @@
         <w:t>e bolletjes onder de effecten tonen welke effecten actief zijn. Inactieve effecten worden genegeerd in</w:t>
       </w:r>
       <w:r>
-        <w:t xml:space="preserve"> alle effect chains in alle patches (handig voor als er een module defect is). Met de pijltjes of de draaiknop </w:t>
+        <w:t xml:space="preserve"> alle effect </w:t>
+      </w:r>
+      <w:proofErr w:type="spellStart"/>
+      <w:r>
+        <w:t>chains</w:t>
+      </w:r>
+      <w:proofErr w:type="spellEnd"/>
+      <w:r>
+        <w:t xml:space="preserve"> in alle patches (handig voor als er een module defect is). Met de pijltjes of de draaiknop </w:t>
       </w:r>
       <w:r>
         <w:t>kies je welk effect je wil instellen.</w:t>
@@ -2493,7 +2872,15 @@
     </w:p>
     <w:p>
       <w:r>
-        <w:t>Met de pijltjes ga je naar links en naar rechts, met de draaiknop scroll je door het alfabet, de cijfers en spatie.</w:t>
+        <w:t xml:space="preserve">Met de pijltjes ga je naar links en naar rechts, met de draaiknop </w:t>
+      </w:r>
+      <w:proofErr w:type="spellStart"/>
+      <w:r>
+        <w:t>scroll</w:t>
+      </w:r>
+      <w:proofErr w:type="spellEnd"/>
+      <w:r>
+        <w:t xml:space="preserve"> je door het alfabet, de cijfers en spatie.</w:t>
       </w:r>
     </w:p>
     <w:p>
@@ -2607,7 +2994,15 @@
     </w:p>
     <w:p>
       <w:r>
-        <w:t>Met de draaiknop scroll je horizontaal tussen de effecten. De knop indrukken en draaien “sleept” het geselecteerde effect naar een nieuwe locatie.</w:t>
+        <w:t xml:space="preserve">Met de draaiknop </w:t>
+      </w:r>
+      <w:proofErr w:type="spellStart"/>
+      <w:r>
+        <w:t>scroll</w:t>
+      </w:r>
+      <w:proofErr w:type="spellEnd"/>
+      <w:r>
+        <w:t xml:space="preserve"> je horizontaal tussen de effecten. De knop indrukken en draaien “sleept” het geselecteerde effect naar een nieuwe locatie.</w:t>
       </w:r>
       <w:r>
         <w:t xml:space="preserve"> Druk op EXIT of WRITE om dit menu te verlaten wanneer je klaar bent.</w:t>
@@ -2667,8 +3062,13 @@
       </w:r>
     </w:p>
     <w:p>
-      <w:r>
-        <w:t xml:space="preserve">Scroll met de draaiknop </w:t>
+      <w:proofErr w:type="spellStart"/>
+      <w:r>
+        <w:t>Scroll</w:t>
+      </w:r>
+      <w:proofErr w:type="spellEnd"/>
+      <w:r>
+        <w:t xml:space="preserve"> met de draaiknop </w:t>
       </w:r>
       <w:r>
         <w:t>naar de gewenste bank, druk op de pijl naar rechts om de juiste letter op dezelfde manier te kiezen. Druk op WRITE om op te slaan.</w:t>
@@ -2707,7 +3107,15 @@
         <w:t xml:space="preserve">bestaansreden voor deze hub </w:t>
       </w:r>
       <w:r>
-        <w:t xml:space="preserve">is het gebruiksgemak in vergelijking met een standaard pedalboard. Daarom </w:t>
+        <w:t xml:space="preserve">is het gebruiksgemak in vergelijking met een standaard </w:t>
+      </w:r>
+      <w:proofErr w:type="spellStart"/>
+      <w:r>
+        <w:t>pedalboard</w:t>
+      </w:r>
+      <w:proofErr w:type="spellEnd"/>
+      <w:r>
+        <w:t xml:space="preserve">. Daarom </w:t>
       </w:r>
       <w:r>
         <w:t>lijkt het me heel belangrijk om net dit aspect te testen.</w:t>
@@ -2733,8 +3141,21 @@
       <w:r>
         <w:t xml:space="preserve">De testpersonen krijgen een prototype van de </w:t>
       </w:r>
-      <w:r>
-        <w:t>Guitar Effects Hub</w:t>
+      <w:proofErr w:type="spellStart"/>
+      <w:r>
+        <w:t>Guitar</w:t>
+      </w:r>
+      <w:proofErr w:type="spellEnd"/>
+      <w:r>
+        <w:t xml:space="preserve"> </w:t>
+      </w:r>
+      <w:proofErr w:type="spellStart"/>
+      <w:r>
+        <w:t>Effects</w:t>
+      </w:r>
+      <w:proofErr w:type="spellEnd"/>
+      <w:r>
+        <w:t xml:space="preserve"> Hub</w:t>
       </w:r>
       <w:r>
         <w:t xml:space="preserve">, een </w:t>
@@ -2781,8 +3202,21 @@
       <w:r>
         <w:t xml:space="preserve"> de </w:t>
       </w:r>
-      <w:r>
-        <w:t xml:space="preserve">Guitar Effects Hub </w:t>
+      <w:proofErr w:type="spellStart"/>
+      <w:r>
+        <w:t>Guitar</w:t>
+      </w:r>
+      <w:proofErr w:type="spellEnd"/>
+      <w:r>
+        <w:t xml:space="preserve"> </w:t>
+      </w:r>
+      <w:proofErr w:type="spellStart"/>
+      <w:r>
+        <w:t>Effects</w:t>
+      </w:r>
+      <w:proofErr w:type="spellEnd"/>
+      <w:r>
+        <w:t xml:space="preserve"> Hub </w:t>
       </w:r>
       <w:r>
         <w:t>klaarmaken om een liedje te spelen, daarvoor moeten</w:t>
@@ -2847,6 +3281,7 @@
         </w:rPr>
         <w:t xml:space="preserve">effect loop </w:t>
       </w:r>
+      <w:proofErr w:type="spellStart"/>
       <w:r>
         <w:rPr>
           <w:i/>
@@ -2854,6 +3289,7 @@
         </w:rPr>
         <w:t>send</w:t>
       </w:r>
+      <w:proofErr w:type="spellEnd"/>
       <w:r>
         <w:rPr>
           <w:i/>
@@ -2878,8 +3314,21 @@
       <w:r>
         <w:t xml:space="preserve">De test is geslaagd als de testpersoon de </w:t>
       </w:r>
-      <w:r>
-        <w:t xml:space="preserve">Guitar Effects Hub </w:t>
+      <w:proofErr w:type="spellStart"/>
+      <w:r>
+        <w:t>Guitar</w:t>
+      </w:r>
+      <w:proofErr w:type="spellEnd"/>
+      <w:r>
+        <w:t xml:space="preserve"> </w:t>
+      </w:r>
+      <w:proofErr w:type="spellStart"/>
+      <w:r>
+        <w:t>Effects</w:t>
+      </w:r>
+      <w:proofErr w:type="spellEnd"/>
+      <w:r>
+        <w:t xml:space="preserve"> Hub </w:t>
       </w:r>
       <w:r>
         <w:t xml:space="preserve">kan installeren en programmeren, en </w:t>
@@ -2936,14 +3385,46 @@
       <w:pPr>
         <w:pStyle w:val="Kop1"/>
       </w:pPr>
+      <w:proofErr w:type="spellStart"/>
       <w:r>
         <w:lastRenderedPageBreak/>
         <w:t>PowerPoint-presentatie</w:t>
       </w:r>
-    </w:p>
-    <w:p>
-      <w:r>
-        <w:t>De PowerPoint-presentatie wordt als bijlage toegevoegd.</w:t>
+      <w:proofErr w:type="spellEnd"/>
+    </w:p>
+    <w:p>
+      <w:r>
+        <w:t xml:space="preserve">De </w:t>
+      </w:r>
+      <w:proofErr w:type="spellStart"/>
+      <w:r>
+        <w:t>PowerPoint-presentatie</w:t>
+      </w:r>
+      <w:proofErr w:type="spellEnd"/>
+      <w:r>
+        <w:t xml:space="preserve"> wordt </w:t>
+      </w:r>
+      <w:r>
+        <w:t xml:space="preserve">in de </w:t>
+      </w:r>
+      <w:proofErr w:type="spellStart"/>
+      <w:r>
+        <w:t>Github</w:t>
+      </w:r>
+      <w:proofErr w:type="spellEnd"/>
+      <w:r>
+        <w:t xml:space="preserve"> </w:t>
+      </w:r>
+      <w:proofErr w:type="spellStart"/>
+      <w:r>
+        <w:t>Repository</w:t>
+      </w:r>
+      <w:proofErr w:type="spellEnd"/>
+      <w:r>
+        <w:t xml:space="preserve"> toegevoegd</w:t>
+      </w:r>
+      <w:r>
+        <w:t>.</w:t>
       </w:r>
     </w:p>
     <w:p>
@@ -2958,10 +3439,20 @@
       <w:pPr>
         <w:pStyle w:val="Kop1"/>
       </w:pPr>
+      <w:proofErr w:type="spellStart"/>
       <w:r>
         <w:lastRenderedPageBreak/>
-        <w:t>Github Repository</w:t>
-      </w:r>
+        <w:t>Github</w:t>
+      </w:r>
+      <w:proofErr w:type="spellEnd"/>
+      <w:r>
+        <w:t xml:space="preserve"> </w:t>
+      </w:r>
+      <w:proofErr w:type="spellStart"/>
+      <w:r>
+        <w:t>Repository</w:t>
+      </w:r>
+      <w:proofErr w:type="spellEnd"/>
     </w:p>
     <w:p>
       <w:r>
@@ -3084,7 +3575,15 @@
       <w:pStyle w:val="Koptekst"/>
     </w:pPr>
     <w:r>
-      <w:t>Opdracht Process Design</w:t>
+      <w:t xml:space="preserve">Opdracht </w:t>
+    </w:r>
+    <w:proofErr w:type="spellStart"/>
+    <w:r>
+      <w:t>Process</w:t>
+    </w:r>
+    <w:proofErr w:type="spellEnd"/>
+    <w:r>
+      <w:t xml:space="preserve"> Design</w:t>
     </w:r>
     <w:r>
       <w:tab/>

</xml_diff>